<commit_message>
Added screenshots to documentation and added table to the Commissions page
</commit_message>
<xml_diff>
--- a/FET-Week9_Coding-Assignment.docx
+++ b/FET-Week9_Coding-Assignment.docx
@@ -505,20 +505,398 @@
           <w:szCs w:val="24"/>
         </w:rPr>
       </w:pPr>
-    </w:p>
-    <w:p>
-      <w:pPr>
-        <w:rPr>
-          <w:b/>
-          <w:szCs w:val="24"/>
-        </w:rPr>
-      </w:pPr>
       <w:r>
         <w:rPr>
           <w:b/>
           <w:szCs w:val="24"/>
         </w:rPr>
         <w:lastRenderedPageBreak/>
+        <w:drawing>
+          <wp:inline distT="0" distB="0" distL="0" distR="0" wp14:anchorId="46A814FF" wp14:editId="737383C5">
+            <wp:extent cx="5943600" cy="3216910"/>
+            <wp:effectExtent l="0" t="0" r="0" b="2540"/>
+            <wp:docPr id="11" name="Picture 11"/>
+            <wp:cNvGraphicFramePr>
+              <a:graphicFrameLocks xmlns:a="http://schemas.openxmlformats.org/drawingml/2006/main" noChangeAspect="1"/>
+            </wp:cNvGraphicFramePr>
+            <a:graphic xmlns:a="http://schemas.openxmlformats.org/drawingml/2006/main">
+              <a:graphicData uri="http://schemas.openxmlformats.org/drawingml/2006/picture">
+                <pic:pic xmlns:pic="http://schemas.openxmlformats.org/drawingml/2006/picture">
+                  <pic:nvPicPr>
+                    <pic:cNvPr id="1" name=""/>
+                    <pic:cNvPicPr/>
+                  </pic:nvPicPr>
+                  <pic:blipFill>
+                    <a:blip r:embed="rId7"/>
+                    <a:stretch>
+                      <a:fillRect/>
+                    </a:stretch>
+                  </pic:blipFill>
+                  <pic:spPr>
+                    <a:xfrm>
+                      <a:off x="0" y="0"/>
+                      <a:ext cx="5943600" cy="3216910"/>
+                    </a:xfrm>
+                    <a:prstGeom prst="rect">
+                      <a:avLst/>
+                    </a:prstGeom>
+                  </pic:spPr>
+                </pic:pic>
+              </a:graphicData>
+            </a:graphic>
+          </wp:inline>
+        </w:drawing>
+      </w:r>
+    </w:p>
+    <w:p>
+      <w:pPr>
+        <w:rPr>
+          <w:b/>
+          <w:szCs w:val="24"/>
+        </w:rPr>
+      </w:pPr>
+      <w:r>
+        <w:rPr>
+          <w:b/>
+          <w:szCs w:val="24"/>
+        </w:rPr>
+        <w:drawing>
+          <wp:inline distT="0" distB="0" distL="0" distR="0" wp14:anchorId="6FBD7BC4" wp14:editId="25AB1D3A">
+            <wp:extent cx="5943600" cy="3148965"/>
+            <wp:effectExtent l="0" t="0" r="0" b="0"/>
+            <wp:docPr id="12" name="Picture 12"/>
+            <wp:cNvGraphicFramePr>
+              <a:graphicFrameLocks xmlns:a="http://schemas.openxmlformats.org/drawingml/2006/main" noChangeAspect="1"/>
+            </wp:cNvGraphicFramePr>
+            <a:graphic xmlns:a="http://schemas.openxmlformats.org/drawingml/2006/main">
+              <a:graphicData uri="http://schemas.openxmlformats.org/drawingml/2006/picture">
+                <pic:pic xmlns:pic="http://schemas.openxmlformats.org/drawingml/2006/picture">
+                  <pic:nvPicPr>
+                    <pic:cNvPr id="1" name=""/>
+                    <pic:cNvPicPr/>
+                  </pic:nvPicPr>
+                  <pic:blipFill>
+                    <a:blip r:embed="rId8"/>
+                    <a:stretch>
+                      <a:fillRect/>
+                    </a:stretch>
+                  </pic:blipFill>
+                  <pic:spPr>
+                    <a:xfrm>
+                      <a:off x="0" y="0"/>
+                      <a:ext cx="5943600" cy="3148965"/>
+                    </a:xfrm>
+                    <a:prstGeom prst="rect">
+                      <a:avLst/>
+                    </a:prstGeom>
+                  </pic:spPr>
+                </pic:pic>
+              </a:graphicData>
+            </a:graphic>
+          </wp:inline>
+        </w:drawing>
+      </w:r>
+    </w:p>
+    <w:p>
+      <w:pPr>
+        <w:rPr>
+          <w:b/>
+          <w:szCs w:val="24"/>
+        </w:rPr>
+      </w:pPr>
+    </w:p>
+    <w:p>
+      <w:pPr>
+        <w:rPr>
+          <w:b/>
+          <w:szCs w:val="24"/>
+        </w:rPr>
+      </w:pPr>
+      <w:r>
+        <w:rPr>
+          <w:b/>
+          <w:szCs w:val="24"/>
+        </w:rPr>
+        <w:lastRenderedPageBreak/>
+        <w:drawing>
+          <wp:inline distT="0" distB="0" distL="0" distR="0" wp14:anchorId="74E7C0D8" wp14:editId="2D1B4128">
+            <wp:extent cx="5943600" cy="3187065"/>
+            <wp:effectExtent l="0" t="0" r="0" b="0"/>
+            <wp:docPr id="13" name="Picture 13"/>
+            <wp:cNvGraphicFramePr>
+              <a:graphicFrameLocks xmlns:a="http://schemas.openxmlformats.org/drawingml/2006/main" noChangeAspect="1"/>
+            </wp:cNvGraphicFramePr>
+            <a:graphic xmlns:a="http://schemas.openxmlformats.org/drawingml/2006/main">
+              <a:graphicData uri="http://schemas.openxmlformats.org/drawingml/2006/picture">
+                <pic:pic xmlns:pic="http://schemas.openxmlformats.org/drawingml/2006/picture">
+                  <pic:nvPicPr>
+                    <pic:cNvPr id="1" name=""/>
+                    <pic:cNvPicPr/>
+                  </pic:nvPicPr>
+                  <pic:blipFill>
+                    <a:blip r:embed="rId9"/>
+                    <a:stretch>
+                      <a:fillRect/>
+                    </a:stretch>
+                  </pic:blipFill>
+                  <pic:spPr>
+                    <a:xfrm>
+                      <a:off x="0" y="0"/>
+                      <a:ext cx="5943600" cy="3187065"/>
+                    </a:xfrm>
+                    <a:prstGeom prst="rect">
+                      <a:avLst/>
+                    </a:prstGeom>
+                  </pic:spPr>
+                </pic:pic>
+              </a:graphicData>
+            </a:graphic>
+          </wp:inline>
+        </w:drawing>
+      </w:r>
+    </w:p>
+    <w:p>
+      <w:pPr>
+        <w:rPr>
+          <w:b/>
+          <w:szCs w:val="24"/>
+        </w:rPr>
+      </w:pPr>
+    </w:p>
+    <w:p>
+      <w:pPr>
+        <w:rPr>
+          <w:b/>
+          <w:szCs w:val="24"/>
+        </w:rPr>
+      </w:pPr>
+      <w:r>
+        <w:rPr>
+          <w:b/>
+          <w:szCs w:val="24"/>
+        </w:rPr>
+        <w:drawing>
+          <wp:inline distT="0" distB="0" distL="0" distR="0" wp14:anchorId="37313669" wp14:editId="0AF91534">
+            <wp:extent cx="5943600" cy="3215640"/>
+            <wp:effectExtent l="0" t="0" r="0" b="3810"/>
+            <wp:docPr id="14" name="Picture 14"/>
+            <wp:cNvGraphicFramePr>
+              <a:graphicFrameLocks xmlns:a="http://schemas.openxmlformats.org/drawingml/2006/main" noChangeAspect="1"/>
+            </wp:cNvGraphicFramePr>
+            <a:graphic xmlns:a="http://schemas.openxmlformats.org/drawingml/2006/main">
+              <a:graphicData uri="http://schemas.openxmlformats.org/drawingml/2006/picture">
+                <pic:pic xmlns:pic="http://schemas.openxmlformats.org/drawingml/2006/picture">
+                  <pic:nvPicPr>
+                    <pic:cNvPr id="1" name=""/>
+                    <pic:cNvPicPr/>
+                  </pic:nvPicPr>
+                  <pic:blipFill>
+                    <a:blip r:embed="rId10"/>
+                    <a:stretch>
+                      <a:fillRect/>
+                    </a:stretch>
+                  </pic:blipFill>
+                  <pic:spPr>
+                    <a:xfrm>
+                      <a:off x="0" y="0"/>
+                      <a:ext cx="5943600" cy="3215640"/>
+                    </a:xfrm>
+                    <a:prstGeom prst="rect">
+                      <a:avLst/>
+                    </a:prstGeom>
+                  </pic:spPr>
+                </pic:pic>
+              </a:graphicData>
+            </a:graphic>
+          </wp:inline>
+        </w:drawing>
+      </w:r>
+    </w:p>
+    <w:p>
+      <w:pPr>
+        <w:rPr>
+          <w:b/>
+          <w:szCs w:val="24"/>
+        </w:rPr>
+      </w:pPr>
+    </w:p>
+    <w:p>
+      <w:pPr>
+        <w:rPr>
+          <w:b/>
+          <w:szCs w:val="24"/>
+        </w:rPr>
+      </w:pPr>
+      <w:r>
+        <w:rPr>
+          <w:b/>
+          <w:szCs w:val="24"/>
+        </w:rPr>
+        <w:lastRenderedPageBreak/>
+        <w:drawing>
+          <wp:inline distT="0" distB="0" distL="0" distR="0" wp14:anchorId="17158BC2" wp14:editId="7414B2E4">
+            <wp:extent cx="5943600" cy="3210560"/>
+            <wp:effectExtent l="0" t="0" r="0" b="8890"/>
+            <wp:docPr id="15" name="Picture 15"/>
+            <wp:cNvGraphicFramePr>
+              <a:graphicFrameLocks xmlns:a="http://schemas.openxmlformats.org/drawingml/2006/main" noChangeAspect="1"/>
+            </wp:cNvGraphicFramePr>
+            <a:graphic xmlns:a="http://schemas.openxmlformats.org/drawingml/2006/main">
+              <a:graphicData uri="http://schemas.openxmlformats.org/drawingml/2006/picture">
+                <pic:pic xmlns:pic="http://schemas.openxmlformats.org/drawingml/2006/picture">
+                  <pic:nvPicPr>
+                    <pic:cNvPr id="1" name=""/>
+                    <pic:cNvPicPr/>
+                  </pic:nvPicPr>
+                  <pic:blipFill>
+                    <a:blip r:embed="rId11"/>
+                    <a:stretch>
+                      <a:fillRect/>
+                    </a:stretch>
+                  </pic:blipFill>
+                  <pic:spPr>
+                    <a:xfrm>
+                      <a:off x="0" y="0"/>
+                      <a:ext cx="5943600" cy="3210560"/>
+                    </a:xfrm>
+                    <a:prstGeom prst="rect">
+                      <a:avLst/>
+                    </a:prstGeom>
+                  </pic:spPr>
+                </pic:pic>
+              </a:graphicData>
+            </a:graphic>
+          </wp:inline>
+        </w:drawing>
+      </w:r>
+    </w:p>
+    <w:p>
+      <w:pPr>
+        <w:rPr>
+          <w:b/>
+          <w:szCs w:val="24"/>
+        </w:rPr>
+      </w:pPr>
+    </w:p>
+    <w:p>
+      <w:pPr>
+        <w:rPr>
+          <w:b/>
+          <w:szCs w:val="24"/>
+        </w:rPr>
+      </w:pPr>
+      <w:r>
+        <w:rPr>
+          <w:b/>
+          <w:szCs w:val="24"/>
+        </w:rPr>
+        <w:drawing>
+          <wp:inline distT="0" distB="0" distL="0" distR="0" wp14:anchorId="0ADC593C" wp14:editId="4DEF74C8">
+            <wp:extent cx="5943600" cy="3201670"/>
+            <wp:effectExtent l="0" t="0" r="0" b="0"/>
+            <wp:docPr id="16" name="Picture 16"/>
+            <wp:cNvGraphicFramePr>
+              <a:graphicFrameLocks xmlns:a="http://schemas.openxmlformats.org/drawingml/2006/main" noChangeAspect="1"/>
+            </wp:cNvGraphicFramePr>
+            <a:graphic xmlns:a="http://schemas.openxmlformats.org/drawingml/2006/main">
+              <a:graphicData uri="http://schemas.openxmlformats.org/drawingml/2006/picture">
+                <pic:pic xmlns:pic="http://schemas.openxmlformats.org/drawingml/2006/picture">
+                  <pic:nvPicPr>
+                    <pic:cNvPr id="1" name=""/>
+                    <pic:cNvPicPr/>
+                  </pic:nvPicPr>
+                  <pic:blipFill>
+                    <a:blip r:embed="rId12"/>
+                    <a:stretch>
+                      <a:fillRect/>
+                    </a:stretch>
+                  </pic:blipFill>
+                  <pic:spPr>
+                    <a:xfrm>
+                      <a:off x="0" y="0"/>
+                      <a:ext cx="5943600" cy="3201670"/>
+                    </a:xfrm>
+                    <a:prstGeom prst="rect">
+                      <a:avLst/>
+                    </a:prstGeom>
+                  </pic:spPr>
+                </pic:pic>
+              </a:graphicData>
+            </a:graphic>
+          </wp:inline>
+        </w:drawing>
+      </w:r>
+    </w:p>
+    <w:p>
+      <w:pPr>
+        <w:rPr>
+          <w:b/>
+          <w:szCs w:val="24"/>
+        </w:rPr>
+      </w:pPr>
+    </w:p>
+    <w:p>
+      <w:pPr>
+        <w:rPr>
+          <w:b/>
+          <w:szCs w:val="24"/>
+        </w:rPr>
+      </w:pPr>
+      <w:r>
+        <w:rPr>
+          <w:b/>
+          <w:szCs w:val="24"/>
+        </w:rPr>
+        <w:lastRenderedPageBreak/>
+        <w:drawing>
+          <wp:inline distT="0" distB="0" distL="0" distR="0" wp14:anchorId="7C1660F9" wp14:editId="239D1765">
+            <wp:extent cx="5943600" cy="3211830"/>
+            <wp:effectExtent l="0" t="0" r="0" b="7620"/>
+            <wp:docPr id="17" name="Picture 17"/>
+            <wp:cNvGraphicFramePr>
+              <a:graphicFrameLocks xmlns:a="http://schemas.openxmlformats.org/drawingml/2006/main" noChangeAspect="1"/>
+            </wp:cNvGraphicFramePr>
+            <a:graphic xmlns:a="http://schemas.openxmlformats.org/drawingml/2006/main">
+              <a:graphicData uri="http://schemas.openxmlformats.org/drawingml/2006/picture">
+                <pic:pic xmlns:pic="http://schemas.openxmlformats.org/drawingml/2006/picture">
+                  <pic:nvPicPr>
+                    <pic:cNvPr id="1" name=""/>
+                    <pic:cNvPicPr/>
+                  </pic:nvPicPr>
+                  <pic:blipFill>
+                    <a:blip r:embed="rId13"/>
+                    <a:stretch>
+                      <a:fillRect/>
+                    </a:stretch>
+                  </pic:blipFill>
+                  <pic:spPr>
+                    <a:xfrm>
+                      <a:off x="0" y="0"/>
+                      <a:ext cx="5943600" cy="3211830"/>
+                    </a:xfrm>
+                    <a:prstGeom prst="rect">
+                      <a:avLst/>
+                    </a:prstGeom>
+                  </pic:spPr>
+                </pic:pic>
+              </a:graphicData>
+            </a:graphic>
+          </wp:inline>
+        </w:drawing>
+      </w:r>
+    </w:p>
+    <w:p>
+      <w:pPr>
+        <w:rPr>
+          <w:b/>
+          <w:szCs w:val="24"/>
+        </w:rPr>
+      </w:pPr>
+      <w:r>
+        <w:rPr>
+          <w:b/>
+          <w:szCs w:val="24"/>
+        </w:rPr>
         <w:t>Screenshots of Running Application:</w:t>
       </w:r>
     </w:p>
@@ -542,12 +920,562 @@
           <w:b/>
           <w:szCs w:val="24"/>
         </w:rPr>
+        <w:drawing>
+          <wp:inline distT="0" distB="0" distL="0" distR="0" wp14:anchorId="0289E55E" wp14:editId="09D177C1">
+            <wp:extent cx="5943600" cy="2824480"/>
+            <wp:effectExtent l="0" t="0" r="0" b="0"/>
+            <wp:docPr id="2" name="Picture 2"/>
+            <wp:cNvGraphicFramePr>
+              <a:graphicFrameLocks xmlns:a="http://schemas.openxmlformats.org/drawingml/2006/main" noChangeAspect="1"/>
+            </wp:cNvGraphicFramePr>
+            <a:graphic xmlns:a="http://schemas.openxmlformats.org/drawingml/2006/main">
+              <a:graphicData uri="http://schemas.openxmlformats.org/drawingml/2006/picture">
+                <pic:pic xmlns:pic="http://schemas.openxmlformats.org/drawingml/2006/picture">
+                  <pic:nvPicPr>
+                    <pic:cNvPr id="1" name=""/>
+                    <pic:cNvPicPr/>
+                  </pic:nvPicPr>
+                  <pic:blipFill>
+                    <a:blip r:embed="rId14"/>
+                    <a:stretch>
+                      <a:fillRect/>
+                    </a:stretch>
+                  </pic:blipFill>
+                  <pic:spPr>
+                    <a:xfrm>
+                      <a:off x="0" y="0"/>
+                      <a:ext cx="5943600" cy="2824480"/>
+                    </a:xfrm>
+                    <a:prstGeom prst="rect">
+                      <a:avLst/>
+                    </a:prstGeom>
+                  </pic:spPr>
+                </pic:pic>
+              </a:graphicData>
+            </a:graphic>
+          </wp:inline>
+        </w:drawing>
+      </w:r>
+    </w:p>
+    <w:p>
+      <w:pPr>
+        <w:rPr>
+          <w:b/>
+          <w:szCs w:val="24"/>
+        </w:rPr>
+      </w:pPr>
+      <w:r>
+        <w:rPr>
+          <w:b/>
+          <w:szCs w:val="24"/>
+        </w:rPr>
+        <w:lastRenderedPageBreak/>
+        <w:drawing>
+          <wp:inline distT="0" distB="0" distL="0" distR="0" wp14:anchorId="59AD74D9" wp14:editId="6E689DB8">
+            <wp:extent cx="5650230" cy="8229600"/>
+            <wp:effectExtent l="0" t="0" r="7620" b="0"/>
+            <wp:docPr id="3" name="Picture 3"/>
+            <wp:cNvGraphicFramePr>
+              <a:graphicFrameLocks xmlns:a="http://schemas.openxmlformats.org/drawingml/2006/main" noChangeAspect="1"/>
+            </wp:cNvGraphicFramePr>
+            <a:graphic xmlns:a="http://schemas.openxmlformats.org/drawingml/2006/main">
+              <a:graphicData uri="http://schemas.openxmlformats.org/drawingml/2006/picture">
+                <pic:pic xmlns:pic="http://schemas.openxmlformats.org/drawingml/2006/picture">
+                  <pic:nvPicPr>
+                    <pic:cNvPr id="1" name=""/>
+                    <pic:cNvPicPr/>
+                  </pic:nvPicPr>
+                  <pic:blipFill>
+                    <a:blip r:embed="rId15"/>
+                    <a:stretch>
+                      <a:fillRect/>
+                    </a:stretch>
+                  </pic:blipFill>
+                  <pic:spPr>
+                    <a:xfrm>
+                      <a:off x="0" y="0"/>
+                      <a:ext cx="5650230" cy="8229600"/>
+                    </a:xfrm>
+                    <a:prstGeom prst="rect">
+                      <a:avLst/>
+                    </a:prstGeom>
+                  </pic:spPr>
+                </pic:pic>
+              </a:graphicData>
+            </a:graphic>
+          </wp:inline>
+        </w:drawing>
+      </w:r>
+    </w:p>
+    <w:p>
+      <w:pPr>
+        <w:rPr>
+          <w:b/>
+          <w:szCs w:val="24"/>
+        </w:rPr>
+      </w:pPr>
+    </w:p>
+    <w:p>
+      <w:pPr>
+        <w:rPr>
+          <w:b/>
+          <w:szCs w:val="24"/>
+        </w:rPr>
+      </w:pPr>
+      <w:r>
+        <w:rPr>
+          <w:b/>
+          <w:szCs w:val="24"/>
+        </w:rPr>
+        <w:drawing>
+          <wp:inline distT="0" distB="0" distL="0" distR="0" wp14:anchorId="23C70BF7" wp14:editId="12E8A5B3">
+            <wp:extent cx="5943600" cy="2815590"/>
+            <wp:effectExtent l="0" t="0" r="0" b="3810"/>
+            <wp:docPr id="4" name="Picture 4"/>
+            <wp:cNvGraphicFramePr>
+              <a:graphicFrameLocks xmlns:a="http://schemas.openxmlformats.org/drawingml/2006/main" noChangeAspect="1"/>
+            </wp:cNvGraphicFramePr>
+            <a:graphic xmlns:a="http://schemas.openxmlformats.org/drawingml/2006/main">
+              <a:graphicData uri="http://schemas.openxmlformats.org/drawingml/2006/picture">
+                <pic:pic xmlns:pic="http://schemas.openxmlformats.org/drawingml/2006/picture">
+                  <pic:nvPicPr>
+                    <pic:cNvPr id="1" name=""/>
+                    <pic:cNvPicPr/>
+                  </pic:nvPicPr>
+                  <pic:blipFill>
+                    <a:blip r:embed="rId16"/>
+                    <a:stretch>
+                      <a:fillRect/>
+                    </a:stretch>
+                  </pic:blipFill>
+                  <pic:spPr>
+                    <a:xfrm>
+                      <a:off x="0" y="0"/>
+                      <a:ext cx="5943600" cy="2815590"/>
+                    </a:xfrm>
+                    <a:prstGeom prst="rect">
+                      <a:avLst/>
+                    </a:prstGeom>
+                  </pic:spPr>
+                </pic:pic>
+              </a:graphicData>
+            </a:graphic>
+          </wp:inline>
+        </w:drawing>
+      </w:r>
+    </w:p>
+    <w:p>
+      <w:pPr>
+        <w:rPr>
+          <w:b/>
+          <w:szCs w:val="24"/>
+        </w:rPr>
+      </w:pPr>
+    </w:p>
+    <w:p>
+      <w:pPr>
+        <w:rPr>
+          <w:b/>
+          <w:szCs w:val="24"/>
+        </w:rPr>
+      </w:pPr>
+      <w:r>
+        <w:rPr>
+          <w:b/>
+          <w:szCs w:val="24"/>
+        </w:rPr>
+        <w:drawing>
+          <wp:inline distT="0" distB="0" distL="0" distR="0" wp14:anchorId="09DADC63" wp14:editId="3AEC195A">
+            <wp:extent cx="5943600" cy="2778125"/>
+            <wp:effectExtent l="0" t="0" r="0" b="3175"/>
+            <wp:docPr id="5" name="Picture 5"/>
+            <wp:cNvGraphicFramePr>
+              <a:graphicFrameLocks xmlns:a="http://schemas.openxmlformats.org/drawingml/2006/main" noChangeAspect="1"/>
+            </wp:cNvGraphicFramePr>
+            <a:graphic xmlns:a="http://schemas.openxmlformats.org/drawingml/2006/main">
+              <a:graphicData uri="http://schemas.openxmlformats.org/drawingml/2006/picture">
+                <pic:pic xmlns:pic="http://schemas.openxmlformats.org/drawingml/2006/picture">
+                  <pic:nvPicPr>
+                    <pic:cNvPr id="1" name=""/>
+                    <pic:cNvPicPr/>
+                  </pic:nvPicPr>
+                  <pic:blipFill>
+                    <a:blip r:embed="rId17"/>
+                    <a:stretch>
+                      <a:fillRect/>
+                    </a:stretch>
+                  </pic:blipFill>
+                  <pic:spPr>
+                    <a:xfrm>
+                      <a:off x="0" y="0"/>
+                      <a:ext cx="5943600" cy="2778125"/>
+                    </a:xfrm>
+                    <a:prstGeom prst="rect">
+                      <a:avLst/>
+                    </a:prstGeom>
+                  </pic:spPr>
+                </pic:pic>
+              </a:graphicData>
+            </a:graphic>
+          </wp:inline>
+        </w:drawing>
+      </w:r>
+    </w:p>
+    <w:p>
+      <w:pPr>
+        <w:rPr>
+          <w:b/>
+          <w:szCs w:val="24"/>
+        </w:rPr>
+      </w:pPr>
+    </w:p>
+    <w:p>
+      <w:pPr>
+        <w:rPr>
+          <w:b/>
+          <w:szCs w:val="24"/>
+        </w:rPr>
+      </w:pPr>
+      <w:r>
+        <w:rPr>
+          <w:b/>
+          <w:szCs w:val="24"/>
+        </w:rPr>
+        <w:lastRenderedPageBreak/>
+        <w:drawing>
+          <wp:inline distT="0" distB="0" distL="0" distR="0" wp14:anchorId="15E418F0" wp14:editId="0977D6E5">
+            <wp:extent cx="5943600" cy="2779395"/>
+            <wp:effectExtent l="0" t="0" r="0" b="1905"/>
+            <wp:docPr id="6" name="Picture 6"/>
+            <wp:cNvGraphicFramePr>
+              <a:graphicFrameLocks xmlns:a="http://schemas.openxmlformats.org/drawingml/2006/main" noChangeAspect="1"/>
+            </wp:cNvGraphicFramePr>
+            <a:graphic xmlns:a="http://schemas.openxmlformats.org/drawingml/2006/main">
+              <a:graphicData uri="http://schemas.openxmlformats.org/drawingml/2006/picture">
+                <pic:pic xmlns:pic="http://schemas.openxmlformats.org/drawingml/2006/picture">
+                  <pic:nvPicPr>
+                    <pic:cNvPr id="1" name=""/>
+                    <pic:cNvPicPr/>
+                  </pic:nvPicPr>
+                  <pic:blipFill>
+                    <a:blip r:embed="rId18"/>
+                    <a:stretch>
+                      <a:fillRect/>
+                    </a:stretch>
+                  </pic:blipFill>
+                  <pic:spPr>
+                    <a:xfrm>
+                      <a:off x="0" y="0"/>
+                      <a:ext cx="5943600" cy="2779395"/>
+                    </a:xfrm>
+                    <a:prstGeom prst="rect">
+                      <a:avLst/>
+                    </a:prstGeom>
+                  </pic:spPr>
+                </pic:pic>
+              </a:graphicData>
+            </a:graphic>
+          </wp:inline>
+        </w:drawing>
+      </w:r>
+    </w:p>
+    <w:p>
+      <w:pPr>
+        <w:rPr>
+          <w:b/>
+          <w:szCs w:val="24"/>
+        </w:rPr>
+      </w:pPr>
+    </w:p>
+    <w:p>
+      <w:pPr>
+        <w:rPr>
+          <w:b/>
+          <w:szCs w:val="24"/>
+        </w:rPr>
+      </w:pPr>
+      <w:r>
+        <w:rPr>
+          <w:b/>
+          <w:szCs w:val="24"/>
+        </w:rPr>
+        <w:drawing>
+          <wp:inline distT="0" distB="0" distL="0" distR="0" wp14:anchorId="14D6BE32" wp14:editId="39C69DA3">
+            <wp:extent cx="5943600" cy="2783205"/>
+            <wp:effectExtent l="0" t="0" r="0" b="0"/>
+            <wp:docPr id="7" name="Picture 7"/>
+            <wp:cNvGraphicFramePr>
+              <a:graphicFrameLocks xmlns:a="http://schemas.openxmlformats.org/drawingml/2006/main" noChangeAspect="1"/>
+            </wp:cNvGraphicFramePr>
+            <a:graphic xmlns:a="http://schemas.openxmlformats.org/drawingml/2006/main">
+              <a:graphicData uri="http://schemas.openxmlformats.org/drawingml/2006/picture">
+                <pic:pic xmlns:pic="http://schemas.openxmlformats.org/drawingml/2006/picture">
+                  <pic:nvPicPr>
+                    <pic:cNvPr id="1" name=""/>
+                    <pic:cNvPicPr/>
+                  </pic:nvPicPr>
+                  <pic:blipFill>
+                    <a:blip r:embed="rId19"/>
+                    <a:stretch>
+                      <a:fillRect/>
+                    </a:stretch>
+                  </pic:blipFill>
+                  <pic:spPr>
+                    <a:xfrm>
+                      <a:off x="0" y="0"/>
+                      <a:ext cx="5943600" cy="2783205"/>
+                    </a:xfrm>
+                    <a:prstGeom prst="rect">
+                      <a:avLst/>
+                    </a:prstGeom>
+                  </pic:spPr>
+                </pic:pic>
+              </a:graphicData>
+            </a:graphic>
+          </wp:inline>
+        </w:drawing>
+      </w:r>
+    </w:p>
+    <w:p>
+      <w:pPr>
+        <w:rPr>
+          <w:b/>
+          <w:szCs w:val="24"/>
+        </w:rPr>
+      </w:pPr>
+    </w:p>
+    <w:p>
+      <w:pPr>
+        <w:rPr>
+          <w:b/>
+          <w:szCs w:val="24"/>
+        </w:rPr>
+      </w:pPr>
+    </w:p>
+    <w:p>
+      <w:pPr>
+        <w:rPr>
+          <w:b/>
+          <w:szCs w:val="24"/>
+        </w:rPr>
+      </w:pPr>
+      <w:r>
+        <w:rPr>
+          <w:b/>
+          <w:szCs w:val="24"/>
+        </w:rPr>
+        <w:lastRenderedPageBreak/>
+        <w:drawing>
+          <wp:inline distT="0" distB="0" distL="0" distR="0" wp14:anchorId="4D4B0C80" wp14:editId="532B780B">
+            <wp:extent cx="5694045" cy="8229600"/>
+            <wp:effectExtent l="0" t="0" r="1905" b="0"/>
+            <wp:docPr id="8" name="Picture 8"/>
+            <wp:cNvGraphicFramePr>
+              <a:graphicFrameLocks xmlns:a="http://schemas.openxmlformats.org/drawingml/2006/main" noChangeAspect="1"/>
+            </wp:cNvGraphicFramePr>
+            <a:graphic xmlns:a="http://schemas.openxmlformats.org/drawingml/2006/main">
+              <a:graphicData uri="http://schemas.openxmlformats.org/drawingml/2006/picture">
+                <pic:pic xmlns:pic="http://schemas.openxmlformats.org/drawingml/2006/picture">
+                  <pic:nvPicPr>
+                    <pic:cNvPr id="1" name=""/>
+                    <pic:cNvPicPr/>
+                  </pic:nvPicPr>
+                  <pic:blipFill>
+                    <a:blip r:embed="rId20"/>
+                    <a:stretch>
+                      <a:fillRect/>
+                    </a:stretch>
+                  </pic:blipFill>
+                  <pic:spPr>
+                    <a:xfrm>
+                      <a:off x="0" y="0"/>
+                      <a:ext cx="5694045" cy="8229600"/>
+                    </a:xfrm>
+                    <a:prstGeom prst="rect">
+                      <a:avLst/>
+                    </a:prstGeom>
+                  </pic:spPr>
+                </pic:pic>
+              </a:graphicData>
+            </a:graphic>
+          </wp:inline>
+        </w:drawing>
+      </w:r>
+    </w:p>
+    <w:p>
+      <w:pPr>
+        <w:rPr>
+          <w:b/>
+          <w:szCs w:val="24"/>
+        </w:rPr>
+      </w:pPr>
+    </w:p>
+    <w:p>
+      <w:pPr>
+        <w:rPr>
+          <w:b/>
+          <w:szCs w:val="24"/>
+        </w:rPr>
+      </w:pPr>
+      <w:r>
+        <w:rPr>
+          <w:b/>
+          <w:szCs w:val="24"/>
+        </w:rPr>
+        <w:drawing>
+          <wp:inline distT="0" distB="0" distL="0" distR="0" wp14:anchorId="005D1558" wp14:editId="1494B649">
+            <wp:extent cx="5943600" cy="2763520"/>
+            <wp:effectExtent l="0" t="0" r="0" b="0"/>
+            <wp:docPr id="9" name="Picture 9"/>
+            <wp:cNvGraphicFramePr>
+              <a:graphicFrameLocks xmlns:a="http://schemas.openxmlformats.org/drawingml/2006/main" noChangeAspect="1"/>
+            </wp:cNvGraphicFramePr>
+            <a:graphic xmlns:a="http://schemas.openxmlformats.org/drawingml/2006/main">
+              <a:graphicData uri="http://schemas.openxmlformats.org/drawingml/2006/picture">
+                <pic:pic xmlns:pic="http://schemas.openxmlformats.org/drawingml/2006/picture">
+                  <pic:nvPicPr>
+                    <pic:cNvPr id="1" name=""/>
+                    <pic:cNvPicPr/>
+                  </pic:nvPicPr>
+                  <pic:blipFill>
+                    <a:blip r:embed="rId21"/>
+                    <a:stretch>
+                      <a:fillRect/>
+                    </a:stretch>
+                  </pic:blipFill>
+                  <pic:spPr>
+                    <a:xfrm>
+                      <a:off x="0" y="0"/>
+                      <a:ext cx="5943600" cy="2763520"/>
+                    </a:xfrm>
+                    <a:prstGeom prst="rect">
+                      <a:avLst/>
+                    </a:prstGeom>
+                  </pic:spPr>
+                </pic:pic>
+              </a:graphicData>
+            </a:graphic>
+          </wp:inline>
+        </w:drawing>
+      </w:r>
+    </w:p>
+    <w:p>
+      <w:pPr>
+        <w:rPr>
+          <w:b/>
+          <w:szCs w:val="24"/>
+        </w:rPr>
+      </w:pPr>
+    </w:p>
+    <w:p>
+      <w:pPr>
+        <w:rPr>
+          <w:b/>
+          <w:szCs w:val="24"/>
+        </w:rPr>
+      </w:pPr>
+      <w:r>
+        <w:rPr>
+          <w:b/>
+          <w:szCs w:val="24"/>
+        </w:rPr>
+        <w:drawing>
+          <wp:inline distT="0" distB="0" distL="0" distR="0" wp14:anchorId="6B4AE86F" wp14:editId="62BB613E">
+            <wp:extent cx="5943600" cy="2799715"/>
+            <wp:effectExtent l="0" t="0" r="0" b="635"/>
+            <wp:docPr id="10" name="Picture 10"/>
+            <wp:cNvGraphicFramePr>
+              <a:graphicFrameLocks xmlns:a="http://schemas.openxmlformats.org/drawingml/2006/main" noChangeAspect="1"/>
+            </wp:cNvGraphicFramePr>
+            <a:graphic xmlns:a="http://schemas.openxmlformats.org/drawingml/2006/main">
+              <a:graphicData uri="http://schemas.openxmlformats.org/drawingml/2006/picture">
+                <pic:pic xmlns:pic="http://schemas.openxmlformats.org/drawingml/2006/picture">
+                  <pic:nvPicPr>
+                    <pic:cNvPr id="1" name=""/>
+                    <pic:cNvPicPr/>
+                  </pic:nvPicPr>
+                  <pic:blipFill>
+                    <a:blip r:embed="rId22"/>
+                    <a:stretch>
+                      <a:fillRect/>
+                    </a:stretch>
+                  </pic:blipFill>
+                  <pic:spPr>
+                    <a:xfrm>
+                      <a:off x="0" y="0"/>
+                      <a:ext cx="5943600" cy="2799715"/>
+                    </a:xfrm>
+                    <a:prstGeom prst="rect">
+                      <a:avLst/>
+                    </a:prstGeom>
+                  </pic:spPr>
+                </pic:pic>
+              </a:graphicData>
+            </a:graphic>
+          </wp:inline>
+        </w:drawing>
+      </w:r>
+    </w:p>
+    <w:p>
+      <w:pPr>
+        <w:rPr>
+          <w:b/>
+          <w:szCs w:val="24"/>
+        </w:rPr>
+      </w:pPr>
+    </w:p>
+    <w:p>
+      <w:pPr>
+        <w:rPr>
+          <w:b/>
+          <w:szCs w:val="24"/>
+        </w:rPr>
+      </w:pPr>
+    </w:p>
+    <w:p>
+      <w:pPr>
+        <w:rPr>
+          <w:b/>
+          <w:szCs w:val="24"/>
+        </w:rPr>
+      </w:pPr>
+      <w:r>
+        <w:rPr>
+          <w:b/>
+          <w:szCs w:val="24"/>
+        </w:rPr>
         <w:t>URL to GitHub Repository:</w:t>
       </w:r>
     </w:p>
+    <w:p>
+      <w:pPr>
+        <w:rPr>
+          <w:b/>
+          <w:szCs w:val="24"/>
+        </w:rPr>
+      </w:pPr>
+    </w:p>
+    <w:p>
+      <w:pPr>
+        <w:rPr>
+          <w:b/>
+          <w:szCs w:val="24"/>
+        </w:rPr>
+      </w:pPr>
+      <w:hyperlink r:id="rId23" w:history="1">
+        <w:r>
+          <w:rPr>
+            <w:rStyle w:val="Hyperlink"/>
+            <w:b/>
+            <w:szCs w:val="24"/>
+          </w:rPr>
+          <w:t>https://github.com/tlithal/Week9Project</w:t>
+        </w:r>
+      </w:hyperlink>
+    </w:p>
     <w:sectPr>
-      <w:headerReference w:type="default" r:id="rId7"/>
-      <w:footerReference w:type="default" r:id="rId8"/>
+      <w:headerReference w:type="default" r:id="rId24"/>
+      <w:footerReference w:type="default" r:id="rId25"/>
       <w:pgSz w:w="12240" w:h="15840"/>
       <w:pgMar w:top="1440" w:right="1440" w:bottom="1440" w:left="1440" w:header="720" w:footer="720" w:gutter="0"/>
       <w:cols w:space="720"/>
@@ -1826,6 +2754,29 @@
       <w:contextualSpacing/>
     </w:pPr>
   </w:style>
+  <w:style w:type="character" w:styleId="Hyperlink">
+    <w:name w:val="Hyperlink"/>
+    <w:basedOn w:val="DefaultParagraphFont"/>
+    <w:uiPriority w:val="99"/>
+    <w:unhideWhenUsed/>
+    <w:rsid w:val="008E57B4"/>
+    <w:rPr>
+      <w:color w:val="0563C1" w:themeColor="hyperlink"/>
+      <w:u w:val="single"/>
+    </w:rPr>
+  </w:style>
+  <w:style w:type="character" w:styleId="UnresolvedMention">
+    <w:name w:val="Unresolved Mention"/>
+    <w:basedOn w:val="DefaultParagraphFont"/>
+    <w:uiPriority w:val="99"/>
+    <w:semiHidden/>
+    <w:unhideWhenUsed/>
+    <w:rsid w:val="008E57B4"/>
+    <w:rPr>
+      <w:color w:val="605E5C"/>
+      <w:shd w:val="clear" w:color="auto" w:fill="E1DFDD"/>
+    </w:rPr>
+  </w:style>
 </w:styles>
 </file>
 

</xml_diff>